<commit_message>
the qcpf command line verson is born, fix some bugs in view edition.
</commit_message>
<xml_diff>
--- a/QCPFrame.docx
+++ b/QCPFrame.docx
@@ -3,6 +3,99 @@
 <w:document xmlns:wpc="http://schemas.microsoft.com/office/word/2010/wordprocessingCanvas" xmlns:cx="http://schemas.microsoft.com/office/drawing/2014/chartex" xmlns:mc="http://schemas.openxmlformats.org/markup-compatibility/2006" xmlns:o="urn:schemas-microsoft-com:office:office" xmlns:r="http://schemas.openxmlformats.org/officeDocument/2006/relationships" xmlns:m="http://schemas.openxmlformats.org/officeDocument/2006/math" xmlns:v="urn:schemas-microsoft-com:vml" xmlns:wp14="http://schemas.microsoft.com/office/word/2010/wordprocessingDrawing" xmlns:wp="http://schemas.openxmlformats.org/drawingml/2006/wordprocessingDrawing" xmlns:w10="urn:schemas-microsoft-com:office:word" xmlns:w="http://schemas.openxmlformats.org/wordprocessingml/2006/main" xmlns:w14="http://schemas.microsoft.com/office/word/2010/wordml" xmlns:w15="http://schemas.microsoft.com/office/word/2012/wordml" xmlns:w16se="http://schemas.microsoft.com/office/word/2015/wordml/symex" xmlns:wpg="http://schemas.microsoft.com/office/word/2010/wordprocessingGroup" xmlns:wpi="http://schemas.microsoft.com/office/word/2010/wordprocessingInk" xmlns:wne="http://schemas.microsoft.com/office/word/2006/wordml" xmlns:wps="http://schemas.microsoft.com/office/word/2010/wordprocessingShape" mc:Ignorable="w14 w15 w16se wp14">
   <w:body>
     <w:p>
+      <w:bookmarkStart w:id="0" w:name="_GoBack"/>
+      <w:bookmarkEnd w:id="0"/>
+      <w:r>
+        <w:rPr>
+          <w:noProof/>
+        </w:rPr>
+        <mc:AlternateContent>
+          <mc:Choice Requires="wps">
+            <w:drawing>
+              <wp:anchor distT="0" distB="0" distL="114300" distR="114300" simplePos="0" relativeHeight="251771904" behindDoc="0" locked="0" layoutInCell="1" allowOverlap="1" wp14:anchorId="620E65DA" wp14:editId="5D664F0F">
+                <wp:simplePos x="0" y="0"/>
+                <wp:positionH relativeFrom="column">
+                  <wp:posOffset>1160221</wp:posOffset>
+                </wp:positionH>
+                <wp:positionV relativeFrom="paragraph">
+                  <wp:posOffset>3565402</wp:posOffset>
+                </wp:positionV>
+                <wp:extent cx="774700" cy="146050"/>
+                <wp:effectExtent l="19050" t="19050" r="25400" b="44450"/>
+                <wp:wrapNone/>
+                <wp:docPr id="2" name="左右箭头 2"/>
+                <wp:cNvGraphicFramePr/>
+                <a:graphic xmlns:a="http://schemas.openxmlformats.org/drawingml/2006/main">
+                  <a:graphicData uri="http://schemas.microsoft.com/office/word/2010/wordprocessingShape">
+                    <wps:wsp>
+                      <wps:cNvSpPr/>
+                      <wps:spPr>
+                        <a:xfrm>
+                          <a:off x="0" y="0"/>
+                          <a:ext cx="774700" cy="146050"/>
+                        </a:xfrm>
+                        <a:prstGeom prst="leftRightArrow">
+                          <a:avLst/>
+                        </a:prstGeom>
+                        <a:ln/>
+                      </wps:spPr>
+                      <wps:style>
+                        <a:lnRef idx="2">
+                          <a:schemeClr val="accent6">
+                            <a:shade val="50000"/>
+                          </a:schemeClr>
+                        </a:lnRef>
+                        <a:fillRef idx="1">
+                          <a:schemeClr val="accent6"/>
+                        </a:fillRef>
+                        <a:effectRef idx="0">
+                          <a:schemeClr val="accent6"/>
+                        </a:effectRef>
+                        <a:fontRef idx="minor">
+                          <a:schemeClr val="lt1"/>
+                        </a:fontRef>
+                      </wps:style>
+                      <wps:bodyPr rot="0" spcFirstLastPara="0" vertOverflow="overflow" horzOverflow="overflow" vert="horz" wrap="square" lIns="91440" tIns="45720" rIns="91440" bIns="45720" numCol="1" spcCol="0" rtlCol="0" fromWordArt="0" anchor="ctr" anchorCtr="0" forceAA="0" compatLnSpc="1">
+                        <a:prstTxWarp prst="textNoShape">
+                          <a:avLst/>
+                        </a:prstTxWarp>
+                        <a:noAutofit/>
+                      </wps:bodyPr>
+                    </wps:wsp>
+                  </a:graphicData>
+                </a:graphic>
+                <wp14:sizeRelH relativeFrom="margin">
+                  <wp14:pctWidth>0</wp14:pctWidth>
+                </wp14:sizeRelH>
+                <wp14:sizeRelV relativeFrom="margin">
+                  <wp14:pctHeight>0</wp14:pctHeight>
+                </wp14:sizeRelV>
+              </wp:anchor>
+            </w:drawing>
+          </mc:Choice>
+          <mc:Fallback>
+            <w:pict>
+              <v:shapetype w14:anchorId="48298E3C" id="_x0000_t69" coordsize="21600,21600" o:spt="69" adj="4320,5400" path="m,10800l@0,21600@0@3@2@3@2,21600,21600,10800@2,0@2@1@0@1@0,xe">
+                <v:stroke joinstyle="miter"/>
+                <v:formulas>
+                  <v:f eqn="val #0"/>
+                  <v:f eqn="val #1"/>
+                  <v:f eqn="sum 21600 0 #0"/>
+                  <v:f eqn="sum 21600 0 #1"/>
+                  <v:f eqn="prod #0 #1 10800"/>
+                  <v:f eqn="sum #0 0 @4"/>
+                  <v:f eqn="sum 21600 0 @5"/>
+                </v:formulas>
+                <v:path o:connecttype="custom" o:connectlocs="@2,0;10800,@1;@0,0;0,10800;@0,21600;10800,@3;@2,21600;21600,10800" o:connectangles="270,270,270,180,90,90,90,0" textboxrect="@5,@1,@6,@3"/>
+                <v:handles>
+                  <v:h position="#0,#1" xrange="0,10800" yrange="0,10800"/>
+                </v:handles>
+              </v:shapetype>
+              <v:shape id="左右箭头 2" o:spid="_x0000_s1026" type="#_x0000_t69" style="position:absolute;left:0;text-align:left;margin-left:91.35pt;margin-top:280.75pt;width:61pt;height:11.5pt;z-index:251771904;visibility:visible;mso-wrap-style:square;mso-width-percent:0;mso-height-percent:0;mso-wrap-distance-left:9pt;mso-wrap-distance-top:0;mso-wrap-distance-right:9pt;mso-wrap-distance-bottom:0;mso-position-horizontal:absolute;mso-position-horizontal-relative:text;mso-position-vertical:absolute;mso-position-vertical-relative:text;mso-width-percent:0;mso-height-percent:0;mso-width-relative:margin;mso-height-relative:margin;v-text-anchor:middle" o:gfxdata="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" adj="2036" fillcolor="#70ad47 [3209]" strokecolor="#375623 [1609]" strokeweight="1pt"/>
+            </w:pict>
+          </mc:Fallback>
+        </mc:AlternateContent>
+      </w:r>
       <w:r>
         <w:rPr>
           <w:noProof/>
@@ -10,7 +103,7 @@
         <mc:AlternateContent>
           <mc:Choice Requires="wpg">
             <w:drawing>
-              <wp:anchor distT="0" distB="0" distL="114300" distR="114300" simplePos="0" relativeHeight="251684864" behindDoc="0" locked="0" layoutInCell="1" allowOverlap="1" wp14:anchorId="01D96CD6" wp14:editId="0D30FDA0">
+              <wp:anchor distT="0" distB="0" distL="114300" distR="114300" simplePos="0" relativeHeight="251684864" behindDoc="0" locked="0" layoutInCell="1" allowOverlap="1" wp14:anchorId="420C9694" wp14:editId="77F97C89">
                 <wp:simplePos x="0" y="0"/>
                 <wp:positionH relativeFrom="column">
                   <wp:posOffset>82550</wp:posOffset>
@@ -160,7 +253,6 @@
                               <w:pPr>
                                 <w:jc w:val="center"/>
                                 <w:rPr>
-                                  <w:rFonts w:hint="eastAsia"/>
                                   <w:b/>
                                   <w:color w:val="FFFFFF" w:themeColor="background1"/>
                                 </w:rPr>
@@ -255,7 +347,6 @@
                               <w:pPr>
                                 <w:jc w:val="center"/>
                                 <w:rPr>
-                                  <w:rFonts w:hint="eastAsia"/>
                                   <w:b/>
                                   <w:color w:val="FFFFFF" w:themeColor="background1"/>
                                 </w:rPr>
@@ -473,7 +564,7 @@
         <mc:AlternateContent>
           <mc:Choice Requires="wpg">
             <w:drawing>
-              <wp:anchor distT="0" distB="0" distL="114300" distR="114300" simplePos="0" relativeHeight="251766784" behindDoc="0" locked="0" layoutInCell="1" allowOverlap="1" wp14:anchorId="6BC6DFDE" wp14:editId="478741DB">
+              <wp:anchor distT="0" distB="0" distL="114300" distR="114300" simplePos="0" relativeHeight="251766784" behindDoc="0" locked="0" layoutInCell="1" allowOverlap="1" wp14:anchorId="392B8CA1" wp14:editId="56BED5E0">
                 <wp:simplePos x="0" y="0"/>
                 <wp:positionH relativeFrom="column">
                   <wp:posOffset>1772920</wp:posOffset>
@@ -763,14 +854,7 @@
                                           <w:b/>
                                           <w:color w:val="FFFFFF" w:themeColor="background1"/>
                                         </w:rPr>
-                                        <w:t>System</w:t>
-                                      </w:r>
-                                      <w:r>
-                                        <w:rPr>
-                                          <w:b/>
-                                          <w:color w:val="FFFFFF" w:themeColor="background1"/>
-                                        </w:rPr>
-                                        <w:t xml:space="preserve"> Manager</w:t>
+                                        <w:t>System Manager</w:t>
                                       </w:r>
                                     </w:p>
                                   </w:txbxContent>
@@ -908,16 +992,7 @@
                                         <w:sz w:val="18"/>
                                         <w:szCs w:val="18"/>
                                       </w:rPr>
-                                      <w:t>Non-</w:t>
-                                    </w:r>
-                                    <w:r>
-                                      <w:rPr>
-                                        <w:b/>
-                                        <w:color w:val="000000" w:themeColor="text1"/>
-                                        <w:sz w:val="18"/>
-                                        <w:szCs w:val="18"/>
-                                      </w:rPr>
-                                      <w:t>System Plugins</w:t>
+                                      <w:t>Non-System Plugins</w:t>
                                     </w:r>
                                   </w:p>
                                 </w:txbxContent>
@@ -1019,14 +1094,7 @@
                                         <w:b/>
                                         <w:color w:val="FFFFFF" w:themeColor="background1"/>
                                       </w:rPr>
-                                      <w:t>Plugin</w:t>
-                                    </w:r>
-                                    <w:r>
-                                      <w:rPr>
-                                        <w:b/>
-                                        <w:color w:val="FFFFFF" w:themeColor="background1"/>
-                                      </w:rPr>
-                                      <w:t>2</w:t>
+                                      <w:t>Plugin2</w:t>
                                     </w:r>
                                   </w:p>
                                 </w:txbxContent>
@@ -1160,7 +1228,6 @@
                             <w:p>
                               <w:pPr>
                                 <w:rPr>
-                                  <w:rFonts w:hint="eastAsia"/>
                                   <w:b/>
                                   <w:color w:val="FFFFFF" w:themeColor="background1"/>
                                   <w:sz w:val="24"/>
@@ -1475,7 +1542,7 @@
         <mc:AlternateContent>
           <mc:Choice Requires="wps">
             <w:drawing>
-              <wp:anchor distT="0" distB="0" distL="114300" distR="114300" simplePos="0" relativeHeight="251768832" behindDoc="0" locked="0" layoutInCell="1" allowOverlap="1" wp14:anchorId="2AF6524A" wp14:editId="46BFB1A8">
+              <wp:anchor distT="0" distB="0" distL="114300" distR="114300" simplePos="0" relativeHeight="251768832" behindDoc="0" locked="0" layoutInCell="1" allowOverlap="1" wp14:anchorId="721FE6F6" wp14:editId="4CEC5D7C">
                 <wp:simplePos x="0" y="0"/>
                 <wp:positionH relativeFrom="column">
                   <wp:posOffset>1162050</wp:posOffset>
@@ -1559,12 +1626,14 @@
           </mc:Fallback>
         </mc:AlternateContent>
       </w:r>
-      <w:bookmarkStart w:id="0" w:name="_GoBack"/>
       <w:r>
+        <w:rPr>
+          <w:noProof/>
+        </w:rPr>
         <mc:AlternateContent>
           <mc:Choice Requires="wps">
             <w:drawing>
-              <wp:anchor distT="0" distB="0" distL="114300" distR="114300" simplePos="0" relativeHeight="251717632" behindDoc="0" locked="0" layoutInCell="1" allowOverlap="1" wp14:anchorId="430F4C87" wp14:editId="3CF7B05C">
+              <wp:anchor distT="0" distB="0" distL="114300" distR="114300" simplePos="0" relativeHeight="251717632" behindDoc="0" locked="0" layoutInCell="1" allowOverlap="1" wp14:anchorId="22CB2A1A" wp14:editId="671AE8EE">
                 <wp:simplePos x="0" y="0"/>
                 <wp:positionH relativeFrom="column">
                   <wp:posOffset>5746750</wp:posOffset>
@@ -1645,7 +1714,6 @@
           </mc:Fallback>
         </mc:AlternateContent>
       </w:r>
-      <w:bookmarkEnd w:id="0"/>
       <w:r>
         <w:rPr>
           <w:noProof/>
@@ -1653,7 +1721,7 @@
         <mc:AlternateContent>
           <mc:Choice Requires="wps">
             <w:drawing>
-              <wp:anchor distT="0" distB="0" distL="114300" distR="114300" simplePos="0" relativeHeight="251682814" behindDoc="0" locked="0" layoutInCell="1" allowOverlap="1" wp14:anchorId="053580AF" wp14:editId="70966315">
+              <wp:anchor distT="0" distB="0" distL="114300" distR="114300" simplePos="0" relativeHeight="251682814" behindDoc="0" locked="0" layoutInCell="1" allowOverlap="1" wp14:anchorId="0E66E93A" wp14:editId="1D0E05BA">
                 <wp:simplePos x="0" y="0"/>
                 <wp:positionH relativeFrom="column">
                   <wp:posOffset>3683000</wp:posOffset>
@@ -1741,7 +1809,7 @@
         <mc:AlternateContent>
           <mc:Choice Requires="wps">
             <w:drawing>
-              <wp:anchor distT="0" distB="0" distL="114300" distR="114300" simplePos="0" relativeHeight="251769856" behindDoc="0" locked="0" layoutInCell="1" allowOverlap="1" wp14:anchorId="54640E98" wp14:editId="1D90C1B3">
+              <wp:anchor distT="0" distB="0" distL="114300" distR="114300" simplePos="0" relativeHeight="251769856" behindDoc="0" locked="0" layoutInCell="1" allowOverlap="1" wp14:anchorId="3DFE7821" wp14:editId="66534F5F">
                 <wp:simplePos x="0" y="0"/>
                 <wp:positionH relativeFrom="column">
                   <wp:posOffset>3220085</wp:posOffset>
@@ -1816,7 +1884,7 @@
         <mc:AlternateContent>
           <mc:Choice Requires="wps">
             <w:drawing>
-              <wp:anchor distT="0" distB="0" distL="114300" distR="114300" simplePos="0" relativeHeight="251767808" behindDoc="0" locked="0" layoutInCell="1" allowOverlap="1" wp14:anchorId="5563B9C1" wp14:editId="6DDA171F">
+              <wp:anchor distT="0" distB="0" distL="114300" distR="114300" simplePos="0" relativeHeight="251767808" behindDoc="0" locked="0" layoutInCell="1" allowOverlap="1" wp14:anchorId="2518D0FF" wp14:editId="4416862D">
                 <wp:simplePos x="0" y="0"/>
                 <wp:positionH relativeFrom="column">
                   <wp:posOffset>1168400</wp:posOffset>
@@ -1891,7 +1959,7 @@
         <mc:AlternateContent>
           <mc:Choice Requires="wps">
             <w:drawing>
-              <wp:anchor distT="0" distB="0" distL="114300" distR="114300" simplePos="0" relativeHeight="251705344" behindDoc="0" locked="0" layoutInCell="1" allowOverlap="1" wp14:anchorId="62B603AF" wp14:editId="7BB8417D">
+              <wp:anchor distT="0" distB="0" distL="114300" distR="114300" simplePos="0" relativeHeight="251705344" behindDoc="0" locked="0" layoutInCell="1" allowOverlap="1" wp14:anchorId="2F264763" wp14:editId="6A8D6F0A">
                 <wp:simplePos x="0" y="0"/>
                 <wp:positionH relativeFrom="column">
                   <wp:posOffset>1371600</wp:posOffset>
@@ -1965,7 +2033,7 @@
         <mc:AlternateContent>
           <mc:Choice Requires="wps">
             <w:drawing>
-              <wp:anchor distT="0" distB="0" distL="114300" distR="114300" simplePos="0" relativeHeight="251764736" behindDoc="0" locked="0" layoutInCell="1" allowOverlap="1" wp14:anchorId="66B54E58" wp14:editId="548B8293">
+              <wp:anchor distT="0" distB="0" distL="114300" distR="114300" simplePos="0" relativeHeight="251764736" behindDoc="0" locked="0" layoutInCell="1" allowOverlap="1" wp14:anchorId="4EE9B6D0" wp14:editId="77171DC7">
                 <wp:simplePos x="0" y="0"/>
                 <wp:positionH relativeFrom="column">
                   <wp:posOffset>3524250</wp:posOffset>
@@ -2033,10 +2101,13 @@
         </mc:AlternateContent>
       </w:r>
       <w:r>
+        <w:rPr>
+          <w:noProof/>
+        </w:rPr>
         <mc:AlternateContent>
           <mc:Choice Requires="wps">
             <w:drawing>
-              <wp:anchor distT="45720" distB="45720" distL="114300" distR="114300" simplePos="0" relativeHeight="251759616" behindDoc="0" locked="0" layoutInCell="1" allowOverlap="1" wp14:anchorId="071D1DDE" wp14:editId="030F86AC">
+              <wp:anchor distT="45720" distB="45720" distL="114300" distR="114300" simplePos="0" relativeHeight="251759616" behindDoc="0" locked="0" layoutInCell="1" allowOverlap="1" wp14:anchorId="4CDE61CA" wp14:editId="0A5A5E06">
                 <wp:simplePos x="0" y="0"/>
                 <wp:positionH relativeFrom="column">
                   <wp:posOffset>6032500</wp:posOffset>
@@ -2144,10 +2215,13 @@
         </mc:AlternateContent>
       </w:r>
       <w:r>
+        <w:rPr>
+          <w:noProof/>
+        </w:rPr>
         <mc:AlternateContent>
           <mc:Choice Requires="wps">
             <w:drawing>
-              <wp:anchor distT="0" distB="0" distL="114300" distR="114300" simplePos="0" relativeHeight="251757568" behindDoc="0" locked="0" layoutInCell="1" allowOverlap="1" wp14:anchorId="05AE30BB" wp14:editId="06902AEA">
+              <wp:anchor distT="0" distB="0" distL="114300" distR="114300" simplePos="0" relativeHeight="251757568" behindDoc="0" locked="0" layoutInCell="1" allowOverlap="1" wp14:anchorId="47D5C546" wp14:editId="6EFDF800">
                 <wp:simplePos x="0" y="0"/>
                 <wp:positionH relativeFrom="margin">
                   <wp:posOffset>5753100</wp:posOffset>
@@ -2231,10 +2305,13 @@
         </mc:AlternateContent>
       </w:r>
       <w:r>
+        <w:rPr>
+          <w:noProof/>
+        </w:rPr>
         <mc:AlternateContent>
           <mc:Choice Requires="wps">
             <w:drawing>
-              <wp:anchor distT="0" distB="0" distL="114300" distR="114300" simplePos="0" relativeHeight="251755520" behindDoc="0" locked="0" layoutInCell="1" allowOverlap="1" wp14:anchorId="63CB0739" wp14:editId="7EE0F770">
+              <wp:anchor distT="0" distB="0" distL="114300" distR="114300" simplePos="0" relativeHeight="251755520" behindDoc="0" locked="0" layoutInCell="1" allowOverlap="1" wp14:anchorId="20201595" wp14:editId="09E8B918">
                 <wp:simplePos x="0" y="0"/>
                 <wp:positionH relativeFrom="column">
                   <wp:posOffset>4508500</wp:posOffset>
@@ -2318,10 +2395,13 @@
         </mc:AlternateContent>
       </w:r>
       <w:r>
+        <w:rPr>
+          <w:noProof/>
+        </w:rPr>
         <mc:AlternateContent>
           <mc:Choice Requires="wps">
             <w:drawing>
-              <wp:anchor distT="45720" distB="45720" distL="114300" distR="114300" simplePos="0" relativeHeight="251718656" behindDoc="0" locked="0" layoutInCell="1" allowOverlap="1" wp14:anchorId="178185EA" wp14:editId="5EFB3028">
+              <wp:anchor distT="45720" distB="45720" distL="114300" distR="114300" simplePos="0" relativeHeight="251718656" behindDoc="0" locked="0" layoutInCell="1" allowOverlap="1" wp14:anchorId="40117787" wp14:editId="79235D84">
                 <wp:simplePos x="0" y="0"/>
                 <wp:positionH relativeFrom="column">
                   <wp:posOffset>6078855</wp:posOffset>
@@ -2435,7 +2515,7 @@
         <mc:AlternateContent>
           <mc:Choice Requires="wps">
             <w:drawing>
-              <wp:anchor distT="0" distB="0" distL="114300" distR="114300" simplePos="0" relativeHeight="251736064" behindDoc="0" locked="0" layoutInCell="1" allowOverlap="1" wp14:anchorId="657359AD" wp14:editId="15443850">
+              <wp:anchor distT="0" distB="0" distL="114300" distR="114300" simplePos="0" relativeHeight="251736064" behindDoc="0" locked="0" layoutInCell="1" allowOverlap="1" wp14:anchorId="5CC78B3C" wp14:editId="6E35676B">
                 <wp:simplePos x="0" y="0"/>
                 <wp:positionH relativeFrom="column">
                   <wp:posOffset>5207000</wp:posOffset>
@@ -2509,7 +2589,7 @@
         <mc:AlternateContent>
           <mc:Choice Requires="wps">
             <w:drawing>
-              <wp:anchor distT="0" distB="0" distL="114300" distR="114300" simplePos="0" relativeHeight="251762688" behindDoc="0" locked="0" layoutInCell="1" allowOverlap="1" wp14:anchorId="75310F34" wp14:editId="76213C4B">
+              <wp:anchor distT="0" distB="0" distL="114300" distR="114300" simplePos="0" relativeHeight="251762688" behindDoc="0" locked="0" layoutInCell="1" allowOverlap="1" wp14:anchorId="11CD5FEC" wp14:editId="0EE59184">
                 <wp:simplePos x="0" y="0"/>
                 <wp:positionH relativeFrom="column">
                   <wp:posOffset>1371600</wp:posOffset>
@@ -2580,7 +2660,7 @@
         <mc:AlternateContent>
           <mc:Choice Requires="wps">
             <w:drawing>
-              <wp:anchor distT="0" distB="0" distL="114300" distR="114300" simplePos="0" relativeHeight="251708416" behindDoc="0" locked="0" layoutInCell="1" allowOverlap="1" wp14:anchorId="7412F391" wp14:editId="1616F84A">
+              <wp:anchor distT="0" distB="0" distL="114300" distR="114300" simplePos="0" relativeHeight="251708416" behindDoc="0" locked="0" layoutInCell="1" allowOverlap="1" wp14:anchorId="180C31F3" wp14:editId="26E4E536">
                 <wp:simplePos x="0" y="0"/>
                 <wp:positionH relativeFrom="column">
                   <wp:posOffset>584201</wp:posOffset>
@@ -2654,7 +2734,7 @@
         <mc:AlternateContent>
           <mc:Choice Requires="wps">
             <w:drawing>
-              <wp:anchor distT="45720" distB="45720" distL="114300" distR="114300" simplePos="0" relativeHeight="251715584" behindDoc="0" locked="0" layoutInCell="1" allowOverlap="1" wp14:anchorId="0A3FF70B" wp14:editId="52F51166">
+              <wp:anchor distT="45720" distB="45720" distL="114300" distR="114300" simplePos="0" relativeHeight="251715584" behindDoc="0" locked="0" layoutInCell="1" allowOverlap="1" wp14:anchorId="363A095B" wp14:editId="6B85BF7F">
                 <wp:simplePos x="0" y="0"/>
                 <wp:positionH relativeFrom="margin">
                   <wp:posOffset>4737735</wp:posOffset>
@@ -2801,10 +2881,13 @@
         </mc:AlternateContent>
       </w:r>
       <w:r>
+        <w:rPr>
+          <w:noProof/>
+        </w:rPr>
         <mc:AlternateContent>
           <mc:Choice Requires="wps">
             <w:drawing>
-              <wp:anchor distT="45720" distB="45720" distL="114300" distR="114300" simplePos="0" relativeHeight="251712512" behindDoc="0" locked="0" layoutInCell="1" allowOverlap="1" wp14:anchorId="1EA95CEF" wp14:editId="625EFF5C">
+              <wp:anchor distT="45720" distB="45720" distL="114300" distR="114300" simplePos="0" relativeHeight="251712512" behindDoc="0" locked="0" layoutInCell="1" allowOverlap="1" wp14:anchorId="05106A5E" wp14:editId="61CD5C1B">
                 <wp:simplePos x="0" y="0"/>
                 <wp:positionH relativeFrom="margin">
                   <wp:posOffset>3930650</wp:posOffset>
@@ -2853,7 +2936,6 @@
                             <w:pPr>
                               <w:ind w:firstLineChars="50" w:firstLine="105"/>
                               <w:rPr>
-                                <w:rFonts w:hint="eastAsia"/>
                                 <w:b/>
                                 <w:color w:val="FFFFFF" w:themeColor="background1"/>
                               </w:rPr>
@@ -2920,7 +3002,7 @@
         <mc:AlternateContent>
           <mc:Choice Requires="wps">
             <w:drawing>
-              <wp:anchor distT="0" distB="0" distL="114300" distR="114300" simplePos="0" relativeHeight="251683839" behindDoc="0" locked="0" layoutInCell="1" allowOverlap="1" wp14:anchorId="717751A6" wp14:editId="0984365C">
+              <wp:anchor distT="0" distB="0" distL="114300" distR="114300" simplePos="0" relativeHeight="251683839" behindDoc="0" locked="0" layoutInCell="1" allowOverlap="1" wp14:anchorId="6A960E8C" wp14:editId="19B90527">
                 <wp:simplePos x="0" y="0"/>
                 <wp:positionH relativeFrom="column">
                   <wp:posOffset>12700</wp:posOffset>
@@ -3171,14 +3253,7 @@
                                   <w:b/>
                                   <w:color w:val="FFFFFF" w:themeColor="background1"/>
                                 </w:rPr>
-                                <w:t xml:space="preserve">View </w:t>
-                              </w:r>
-                              <w:r>
-                                <w:rPr>
-                                  <w:b/>
-                                  <w:color w:val="FFFFFF" w:themeColor="background1"/>
-                                </w:rPr>
-                                <w:t>Model</w:t>
+                                <w:t>View Model</w:t>
                               </w:r>
                             </w:p>
                           </w:txbxContent>
@@ -3368,16 +3443,7 @@
                                   <w:sz w:val="15"/>
                                   <w:szCs w:val="15"/>
                                 </w:rPr>
-                                <w:t xml:space="preserve">Draw </w:t>
-                              </w:r>
-                              <w:r>
-                                <w:rPr>
-                                  <w:b/>
-                                  <w:color w:val="FFFFFF" w:themeColor="background1"/>
-                                  <w:sz w:val="15"/>
-                                  <w:szCs w:val="15"/>
-                                </w:rPr>
-                                <w:t>Toolbar</w:t>
+                                <w:t>Draw Toolbar</w:t>
                               </w:r>
                             </w:p>
                           </w:txbxContent>
@@ -3434,16 +3500,7 @@
                                   <w:sz w:val="15"/>
                                   <w:szCs w:val="15"/>
                                 </w:rPr>
-                                <w:t xml:space="preserve">Draw </w:t>
-                              </w:r>
-                              <w:r>
-                                <w:rPr>
-                                  <w:b/>
-                                  <w:color w:val="FFFFFF" w:themeColor="background1"/>
-                                  <w:sz w:val="15"/>
-                                  <w:szCs w:val="15"/>
-                                </w:rPr>
-                                <w:t>Status-bar</w:t>
+                                <w:t>Draw Status-bar</w:t>
                               </w:r>
                             </w:p>
                           </w:txbxContent>
@@ -3500,16 +3557,7 @@
                                   <w:sz w:val="15"/>
                                   <w:szCs w:val="15"/>
                                 </w:rPr>
-                                <w:t xml:space="preserve">Draw </w:t>
-                              </w:r>
-                              <w:r>
-                                <w:rPr>
-                                  <w:b/>
-                                  <w:color w:val="FFFFFF" w:themeColor="background1"/>
-                                  <w:sz w:val="15"/>
-                                  <w:szCs w:val="15"/>
-                                </w:rPr>
-                                <w:t>Docks</w:t>
+                                <w:t>Draw Docks</w:t>
                               </w:r>
                             </w:p>
                           </w:txbxContent>
@@ -3999,7 +4047,6 @@
                             <w:pPr>
                               <w:jc w:val="center"/>
                               <w:rPr>
-                                <w:rFonts w:hint="eastAsia"/>
                                 <w:b/>
                                 <w:color w:val="FFFFFF" w:themeColor="background1"/>
                               </w:rPr>

</xml_diff>